<commit_message>
Updated task link and information
</commit_message>
<xml_diff>
--- a/CartQuestions.docx
+++ b/CartQuestions.docx
@@ -845,6 +845,137 @@
       </w:r>
     </w:p>
     <w:p/>
+    <w:p>
+      <w:pPr>
+        <w:rPr>
+          <w:rFonts w:ascii="Calibri" w:hAnsi="Calibri" w:cs="Calibri"/>
+          <w:lang w:val="en-IN"/>
+        </w:rPr>
+      </w:pPr>
+      <w:r>
+        <w:rPr>
+          <w:b/>
+          <w:bCs/>
+          <w:lang w:val="en-VI"/>
+        </w:rPr>
+        <w:t xml:space="preserve">Completed </w:t>
+      </w:r>
+      <w:proofErr w:type="gramStart"/>
+      <w:r>
+        <w:rPr>
+          <w:b/>
+          <w:bCs/>
+          <w:lang w:val="en-VI"/>
+        </w:rPr>
+        <w:t>Task :</w:t>
+      </w:r>
+      <w:proofErr w:type="gramEnd"/>
+      <w:r>
+        <w:rPr>
+          <w:b/>
+          <w:bCs/>
+          <w:lang w:val="en-VI"/>
+        </w:rPr>
+        <w:t xml:space="preserve"> </w:t>
+      </w:r>
+      <w:hyperlink r:id="rId5" w:history="1">
+        <w:r>
+          <w:rPr>
+            <w:rStyle w:val="Hyperlink"/>
+            <w:rFonts w:ascii="Calibri" w:hAnsi="Calibri" w:cs="Calibri"/>
+            <w:lang w:val="en-IN"/>
+          </w:rPr>
+          <w:t>https://sujitgore1.github.io/Cart/</w:t>
+        </w:r>
+      </w:hyperlink>
+    </w:p>
+    <w:p>
+      <w:pPr>
+        <w:rPr>
+          <w:b/>
+          <w:bCs/>
+          <w:lang w:val="en-VI"/>
+        </w:rPr>
+      </w:pPr>
+      <w:r>
+        <w:rPr>
+          <w:b/>
+          <w:bCs/>
+          <w:lang w:val="en-VI"/>
+        </w:rPr>
+        <w:tab/>
+      </w:r>
+      <w:r>
+        <w:rPr>
+          <w:b/>
+          <w:bCs/>
+          <w:lang w:val="en-VI"/>
+        </w:rPr>
+        <w:tab/>
+      </w:r>
+      <w:r>
+        <w:rPr>
+          <w:b/>
+          <w:bCs/>
+          <w:lang w:val="en-VI"/>
+        </w:rPr>
+        <w:tab/>
+        <w:t>I have made fully responsive and dynamic UI as per the instructions.</w:t>
+      </w:r>
+    </w:p>
+    <w:p>
+      <w:pPr>
+        <w:rPr>
+          <w:b/>
+          <w:bCs/>
+          <w:lang w:val="en-VI"/>
+        </w:rPr>
+      </w:pPr>
+      <w:r>
+        <w:rPr>
+          <w:b/>
+          <w:bCs/>
+          <w:lang w:val="en-VI"/>
+        </w:rPr>
+        <w:tab/>
+      </w:r>
+      <w:r>
+        <w:rPr>
+          <w:b/>
+          <w:bCs/>
+          <w:lang w:val="en-VI"/>
+        </w:rPr>
+        <w:tab/>
+      </w:r>
+      <w:r>
+        <w:rPr>
+          <w:b/>
+          <w:bCs/>
+          <w:lang w:val="en-VI"/>
+        </w:rPr>
+        <w:tab/>
+        <w:t xml:space="preserve">If you found any difficulties kindly contact </w:t>
+      </w:r>
+      <w:hyperlink r:id="rId6" w:history="1">
+        <w:r>
+          <w:rPr>
+            <w:rStyle w:val="Hyperlink"/>
+            <w:b/>
+            <w:bCs/>
+            <w:lang w:val="en-VI"/>
+          </w:rPr>
+          <w:t>sujitgore7736@gmail.com</w:t>
+        </w:r>
+      </w:hyperlink>
+      <w:r>
+        <w:rPr>
+          <w:b/>
+          <w:bCs/>
+          <w:lang w:val="en-VI"/>
+        </w:rPr>
+        <w:t xml:space="preserve"> or 7083943586</w:t>
+      </w:r>
+    </w:p>
     <w:sectPr>
       <w:pgSz w:w="12240" w:h="15840"/>
       <w:pgMar w:top="1440" w:right="1440" w:bottom="1440" w:left="1440" w:header="720" w:footer="720" w:gutter="0"/>
@@ -1617,6 +1748,29 @@
       <w:contextualSpacing/>
     </w:pPr>
   </w:style>
+  <w:style w:type="character" w:styleId="Hyperlink">
+    <w:name w:val="Hyperlink"/>
+    <w:basedOn w:val="DefaultParagraphFont"/>
+    <w:uiPriority w:val="99"/>
+    <w:unhideWhenUsed/>
+    <w:rsid w:val="00D93D0F"/>
+    <w:rPr>
+      <w:color w:val="0000FF"/>
+      <w:u w:val="single"/>
+    </w:rPr>
+  </w:style>
+  <w:style w:type="character" w:styleId="UnresolvedMention">
+    <w:name w:val="Unresolved Mention"/>
+    <w:basedOn w:val="DefaultParagraphFont"/>
+    <w:uiPriority w:val="99"/>
+    <w:semiHidden/>
+    <w:unhideWhenUsed/>
+    <w:rsid w:val="00D93D0F"/>
+    <w:rPr>
+      <w:color w:val="605E5C"/>
+      <w:shd w:val="clear" w:color="auto" w:fill="E1DFDD"/>
+    </w:rPr>
+  </w:style>
 </w:styles>
 </file>
 

</xml_diff>